<commit_message>
files added and updated
</commit_message>
<xml_diff>
--- a/exp_1/1a.docx
+++ b/exp_1/1a.docx
@@ -438,8 +438,6 @@
         </w:rPr>
         <w:t>take input using scanner class for lower an upper limit.</w:t>
       </w:r>
-      <w:bookmarkStart w:id="0" w:name="_GoBack"/>
-      <w:bookmarkEnd w:id="0"/>
     </w:p>
     <w:p>
       <w:pPr>
@@ -704,30 +702,6 @@
         <w:jc w:val="left"/>
         <w:rPr>
           <w:rFonts w:hint="default" w:asciiTheme="minorEastAsia" w:hAnsiTheme="minorEastAsia" w:eastAsiaTheme="minorEastAsia" w:cstheme="minorEastAsia"/>
-          <w:b w:val="0"/>
-          <w:bCs w:val="0"/>
-          <w:i w:val="0"/>
-          <w:iCs w:val="0"/>
-          <w:caps w:val="0"/>
-          <w:color w:val="333333"/>
-          <w:spacing w:val="0"/>
-          <w:kern w:val="0"/>
-          <w:sz w:val="24"/>
-          <w:szCs w:val="24"/>
-          <w:shd w:val="clear" w:fill="FFFFFF"/>
-          <w:lang w:eastAsia="zh-CN" w:bidi="ar"/>
-        </w:rPr>
-      </w:pPr>
-    </w:p>
-    <w:p>
-      <w:pPr>
-        <w:keepNext w:val="0"/>
-        <w:keepLines w:val="0"/>
-        <w:widowControl/>
-        <w:suppressLineNumbers w:val="0"/>
-        <w:jc w:val="left"/>
-        <w:rPr>
-          <w:rFonts w:hint="default" w:asciiTheme="minorEastAsia" w:hAnsiTheme="minorEastAsia" w:eastAsiaTheme="minorEastAsia" w:cstheme="minorEastAsia"/>
           <w:b/>
           <w:bCs/>
           <w:i w:val="0"/>
@@ -742,6 +716,8 @@
           <w:lang w:eastAsia="zh-CN" w:bidi="ar"/>
         </w:rPr>
       </w:pPr>
+      <w:bookmarkStart w:id="0" w:name="_GoBack"/>
+      <w:bookmarkEnd w:id="0"/>
       <w:r>
         <w:rPr>
           <w:rFonts w:hint="default" w:asciiTheme="minorEastAsia" w:hAnsiTheme="minorEastAsia" w:eastAsiaTheme="minorEastAsia" w:cstheme="minorEastAsia"/>

</xml_diff>